<commit_message>
Homework 2 - Submitted
</commit_message>
<xml_diff>
--- a/Writing/HW2/Tyler_Brennan-cpsc310-coverpage-hw2.docx
+++ b/Writing/HW2/Tyler_Brennan-cpsc310-coverpage-hw2.docx
@@ -1076,15 +1076,7 @@
           <w:sz w:val="22"/>
           <w:szCs w:val="22"/>
         </w:rPr>
-        <w:t>In this homework assignment, I</w:t>
-      </w:r>
-      <w:r>
-        <w:rPr>
-          <w:color w:val="000000" w:themeColor="text1"/>
-          <w:sz w:val="22"/>
-          <w:szCs w:val="22"/>
-        </w:rPr>
-        <w:t xml:space="preserve"> made multiple functional improvements throughout the course of working on it. One such improvement was the adjustment of the search method within </w:t>
+        <w:t xml:space="preserve">In this homework assignment, I made multiple functional improvements throughout the course of working on it. One such improvement was the adjustment of the search method within </w:t>
       </w:r>
       <w:proofErr w:type="spellStart"/>
       <w:r>
@@ -1372,7 +1364,6 @@
           <w:szCs w:val="22"/>
         </w:rPr>
       </w:pPr>
-      <w:proofErr w:type="spellStart"/>
       <w:r>
         <w:rPr>
           <w:b/>
@@ -1394,14 +1385,21 @@
           <w:szCs w:val="22"/>
         </w:rPr>
       </w:pPr>
-      <w:proofErr w:type="spellEnd"/>
-      <w:r>
-        <w:rPr>
-          <w:color w:val="000000" w:themeColor="text1"/>
-          <w:sz w:val="22"/>
-          <w:szCs w:val="22"/>
-        </w:rPr>
-        <w:t xml:space="preserve">For the testing, I wrote many different methods in the </w:t>
+      <w:r>
+        <w:rPr>
+          <w:color w:val="000000" w:themeColor="text1"/>
+          <w:sz w:val="22"/>
+          <w:szCs w:val="22"/>
+        </w:rPr>
+        <w:t xml:space="preserve">For the </w:t>
+      </w:r>
+      <w:r>
+        <w:rPr>
+          <w:color w:val="000000" w:themeColor="text1"/>
+          <w:sz w:val="22"/>
+          <w:szCs w:val="22"/>
+        </w:rPr>
+        <w:t xml:space="preserve">testing, I wrote many different methods in the </w:t>
       </w:r>
       <w:proofErr w:type="spellStart"/>
       <w:r>
@@ -1428,39 +1426,39 @@
         <w:spacing w:line="270" w:lineRule="atLeast"/>
         <w:ind w:left="720"/>
         <w:rPr>
-          <w:rFonts w:ascii="Menlo" w:eastAsia="Times New Roman" w:hAnsi="Menlo" w:cs="Menlo"/>
-          <w:color w:val="000000"/>
-          <w:sz w:val="18"/>
-          <w:szCs w:val="18"/>
-        </w:rPr>
-      </w:pPr>
-      <w:proofErr w:type="spellStart"/>
-      <w:r>
-        <w:rPr>
-          <w:rFonts w:ascii="Menlo" w:eastAsia="Times New Roman" w:hAnsi="Menlo" w:cs="Menlo"/>
-          <w:color w:val="000000"/>
-          <w:sz w:val="18"/>
-          <w:szCs w:val="18"/>
+          <w:rFonts w:eastAsia="Times New Roman" w:cs="Menlo"/>
+          <w:color w:val="000000" w:themeColor="text1"/>
+          <w:sz w:val="22"/>
+          <w:szCs w:val="22"/>
+        </w:rPr>
+      </w:pPr>
+      <w:proofErr w:type="spellStart"/>
+      <w:r>
+        <w:rPr>
+          <w:rFonts w:eastAsia="Times New Roman" w:cs="Menlo"/>
+          <w:color w:val="000000" w:themeColor="text1"/>
+          <w:sz w:val="22"/>
+          <w:szCs w:val="22"/>
         </w:rPr>
         <w:t>duplicateSerialTest</w:t>
       </w:r>
       <w:proofErr w:type="spellEnd"/>
       <w:r>
         <w:rPr>
-          <w:rFonts w:ascii="Menlo" w:eastAsia="Times New Roman" w:hAnsi="Menlo" w:cs="Menlo"/>
-          <w:color w:val="000000"/>
-          <w:sz w:val="18"/>
-          <w:szCs w:val="18"/>
+          <w:rFonts w:eastAsia="Times New Roman" w:cs="Menlo"/>
+          <w:color w:val="000000" w:themeColor="text1"/>
+          <w:sz w:val="22"/>
+          <w:szCs w:val="22"/>
         </w:rPr>
         <w:t xml:space="preserve">: Tried to add two different guitars with the same serial into </w:t>
       </w:r>
       <w:proofErr w:type="spellStart"/>
       <w:r>
         <w:rPr>
-          <w:rFonts w:ascii="Menlo" w:eastAsia="Times New Roman" w:hAnsi="Menlo" w:cs="Menlo"/>
-          <w:color w:val="000000"/>
-          <w:sz w:val="18"/>
-          <w:szCs w:val="18"/>
+          <w:rFonts w:eastAsia="Times New Roman" w:cs="Menlo"/>
+          <w:color w:val="000000" w:themeColor="text1"/>
+          <w:sz w:val="22"/>
+          <w:szCs w:val="22"/>
         </w:rPr>
         <w:t>InventorySystem</w:t>
       </w:r>
@@ -1472,49 +1470,49 @@
         <w:spacing w:line="270" w:lineRule="atLeast"/>
         <w:ind w:left="720"/>
         <w:rPr>
-          <w:rFonts w:ascii="Menlo" w:eastAsia="Times New Roman" w:hAnsi="Menlo" w:cs="Menlo"/>
-          <w:color w:val="000000"/>
-          <w:sz w:val="18"/>
-          <w:szCs w:val="18"/>
-        </w:rPr>
-      </w:pPr>
-      <w:proofErr w:type="spellStart"/>
-      <w:r>
-        <w:rPr>
-          <w:rFonts w:ascii="Menlo" w:eastAsia="Times New Roman" w:hAnsi="Menlo" w:cs="Menlo"/>
-          <w:color w:val="000000"/>
-          <w:sz w:val="18"/>
-          <w:szCs w:val="18"/>
+          <w:rFonts w:eastAsia="Times New Roman" w:cs="Menlo"/>
+          <w:color w:val="000000" w:themeColor="text1"/>
+          <w:sz w:val="22"/>
+          <w:szCs w:val="22"/>
+        </w:rPr>
+      </w:pPr>
+      <w:proofErr w:type="spellStart"/>
+      <w:r>
+        <w:rPr>
+          <w:rFonts w:eastAsia="Times New Roman" w:cs="Menlo"/>
+          <w:color w:val="000000" w:themeColor="text1"/>
+          <w:sz w:val="22"/>
+          <w:szCs w:val="22"/>
         </w:rPr>
         <w:t>removalIndexTest</w:t>
       </w:r>
       <w:proofErr w:type="spellEnd"/>
       <w:r>
         <w:rPr>
-          <w:rFonts w:ascii="Menlo" w:eastAsia="Times New Roman" w:hAnsi="Menlo" w:cs="Menlo"/>
-          <w:color w:val="000000"/>
-          <w:sz w:val="18"/>
-          <w:szCs w:val="18"/>
+          <w:rFonts w:eastAsia="Times New Roman" w:cs="Menlo"/>
+          <w:color w:val="000000" w:themeColor="text1"/>
+          <w:sz w:val="22"/>
+          <w:szCs w:val="22"/>
         </w:rPr>
         <w:t xml:space="preserve">: Removed a guitar from </w:t>
       </w:r>
       <w:proofErr w:type="spellStart"/>
       <w:r>
         <w:rPr>
-          <w:rFonts w:ascii="Menlo" w:eastAsia="Times New Roman" w:hAnsi="Menlo" w:cs="Menlo"/>
-          <w:color w:val="000000"/>
-          <w:sz w:val="18"/>
-          <w:szCs w:val="18"/>
+          <w:rFonts w:eastAsia="Times New Roman" w:cs="Menlo"/>
+          <w:color w:val="000000" w:themeColor="text1"/>
+          <w:sz w:val="22"/>
+          <w:szCs w:val="22"/>
         </w:rPr>
         <w:t>InventorySystem</w:t>
       </w:r>
       <w:proofErr w:type="spellEnd"/>
       <w:r>
         <w:rPr>
-          <w:rFonts w:ascii="Menlo" w:eastAsia="Times New Roman" w:hAnsi="Menlo" w:cs="Menlo"/>
-          <w:color w:val="000000"/>
-          <w:sz w:val="18"/>
-          <w:szCs w:val="18"/>
+          <w:rFonts w:eastAsia="Times New Roman" w:cs="Menlo"/>
+          <w:color w:val="000000" w:themeColor="text1"/>
+          <w:sz w:val="22"/>
+          <w:szCs w:val="22"/>
         </w:rPr>
         <w:t xml:space="preserve"> by the serial number and making sure it got removed</w:t>
       </w:r>
@@ -1525,78 +1523,69 @@
         <w:spacing w:line="270" w:lineRule="atLeast"/>
         <w:ind w:left="720"/>
         <w:rPr>
-          <w:rFonts w:ascii="Menlo" w:eastAsia="Times New Roman" w:hAnsi="Menlo" w:cs="Menlo"/>
-          <w:color w:val="000000"/>
-          <w:sz w:val="18"/>
-          <w:szCs w:val="18"/>
-        </w:rPr>
-      </w:pPr>
-      <w:proofErr w:type="spellStart"/>
-      <w:r>
-        <w:rPr>
-          <w:rFonts w:ascii="Menlo" w:eastAsia="Times New Roman" w:hAnsi="Menlo" w:cs="Menlo"/>
-          <w:color w:val="000000"/>
-          <w:sz w:val="18"/>
-          <w:szCs w:val="18"/>
+          <w:rFonts w:eastAsia="Times New Roman" w:cs="Menlo"/>
+          <w:color w:val="000000" w:themeColor="text1"/>
+          <w:sz w:val="22"/>
+          <w:szCs w:val="22"/>
+        </w:rPr>
+      </w:pPr>
+      <w:proofErr w:type="spellStart"/>
+      <w:r>
+        <w:rPr>
+          <w:rFonts w:eastAsia="Times New Roman" w:cs="Menlo"/>
+          <w:color w:val="000000" w:themeColor="text1"/>
+          <w:sz w:val="22"/>
+          <w:szCs w:val="22"/>
         </w:rPr>
         <w:t>removalGuitarSpecificationsTest</w:t>
       </w:r>
       <w:proofErr w:type="spellEnd"/>
       <w:r>
         <w:rPr>
-          <w:rFonts w:ascii="Menlo" w:eastAsia="Times New Roman" w:hAnsi="Menlo" w:cs="Menlo"/>
-          <w:color w:val="000000"/>
-          <w:sz w:val="18"/>
-          <w:szCs w:val="18"/>
-        </w:rPr>
-        <w:t xml:space="preserve">: </w:t>
-      </w:r>
-      <w:r>
-        <w:rPr>
-          <w:rFonts w:ascii="Menlo" w:eastAsia="Times New Roman" w:hAnsi="Menlo" w:cs="Menlo"/>
-          <w:color w:val="000000"/>
-          <w:sz w:val="18"/>
-          <w:szCs w:val="18"/>
-        </w:rPr>
-        <w:t xml:space="preserve">Removed a guitar from </w:t>
-      </w:r>
-      <w:proofErr w:type="spellStart"/>
-      <w:r>
-        <w:rPr>
-          <w:rFonts w:ascii="Menlo" w:eastAsia="Times New Roman" w:hAnsi="Menlo" w:cs="Menlo"/>
-          <w:color w:val="000000"/>
-          <w:sz w:val="18"/>
-          <w:szCs w:val="18"/>
+          <w:rFonts w:eastAsia="Times New Roman" w:cs="Menlo"/>
+          <w:color w:val="000000" w:themeColor="text1"/>
+          <w:sz w:val="22"/>
+          <w:szCs w:val="22"/>
+        </w:rPr>
+        <w:t xml:space="preserve">: Removed a guitar from </w:t>
+      </w:r>
+      <w:proofErr w:type="spellStart"/>
+      <w:r>
+        <w:rPr>
+          <w:rFonts w:eastAsia="Times New Roman" w:cs="Menlo"/>
+          <w:color w:val="000000" w:themeColor="text1"/>
+          <w:sz w:val="22"/>
+          <w:szCs w:val="22"/>
         </w:rPr>
         <w:t>InventorySystem</w:t>
       </w:r>
       <w:proofErr w:type="spellEnd"/>
       <w:r>
         <w:rPr>
-          <w:rFonts w:ascii="Menlo" w:eastAsia="Times New Roman" w:hAnsi="Menlo" w:cs="Menlo"/>
-          <w:color w:val="000000"/>
-          <w:sz w:val="18"/>
-          <w:szCs w:val="18"/>
+          <w:rFonts w:eastAsia="Times New Roman" w:cs="Menlo"/>
+          <w:color w:val="000000" w:themeColor="text1"/>
+          <w:sz w:val="22"/>
+          <w:szCs w:val="22"/>
         </w:rPr>
         <w:t xml:space="preserve"> by the </w:t>
       </w:r>
       <w:proofErr w:type="spellStart"/>
       <w:r>
         <w:rPr>
-          <w:rFonts w:ascii="Menlo" w:eastAsia="Times New Roman" w:hAnsi="Menlo" w:cs="Menlo"/>
-          <w:color w:val="000000"/>
-          <w:sz w:val="18"/>
-          <w:szCs w:val="18"/>
+          <w:rFonts w:eastAsia="Times New Roman" w:cs="Menlo"/>
+          <w:color w:val="000000" w:themeColor="text1"/>
+          <w:sz w:val="22"/>
+          <w:szCs w:val="22"/>
         </w:rPr>
         <w:t>GuitarSpecifications</w:t>
       </w:r>
       <w:proofErr w:type="spellEnd"/>
       <w:r>
         <w:rPr>
-          <w:rFonts w:ascii="Menlo" w:eastAsia="Times New Roman" w:hAnsi="Menlo" w:cs="Menlo"/>
-          <w:color w:val="000000"/>
-          <w:sz w:val="18"/>
-          <w:szCs w:val="18"/>
+          <w:rFonts w:eastAsia="Times New Roman" w:cs="Menlo"/>
+          <w:color w:val="000000" w:themeColor="text1"/>
+          <w:sz w:val="22"/>
+          <w:szCs w:val="22"/>
         </w:rPr>
         <w:t xml:space="preserve"> and making sure it got removed</w:t>
       </w:r>
@@ -1607,59 +1596,59 @@
         <w:spacing w:line="270" w:lineRule="atLeast"/>
         <w:ind w:left="720"/>
         <w:rPr>
-          <w:rFonts w:ascii="Menlo" w:eastAsia="Times New Roman" w:hAnsi="Menlo" w:cs="Menlo"/>
-          <w:color w:val="000000"/>
-          <w:sz w:val="18"/>
-          <w:szCs w:val="18"/>
-        </w:rPr>
-      </w:pPr>
-      <w:proofErr w:type="spellStart"/>
-      <w:r>
-        <w:rPr>
-          <w:rFonts w:ascii="Menlo" w:eastAsia="Times New Roman" w:hAnsi="Menlo" w:cs="Menlo"/>
-          <w:color w:val="000000"/>
-          <w:sz w:val="18"/>
-          <w:szCs w:val="18"/>
+          <w:rFonts w:eastAsia="Times New Roman" w:cs="Menlo"/>
+          <w:color w:val="000000" w:themeColor="text1"/>
+          <w:sz w:val="22"/>
+          <w:szCs w:val="22"/>
+        </w:rPr>
+      </w:pPr>
+      <w:proofErr w:type="spellStart"/>
+      <w:r>
+        <w:rPr>
+          <w:rFonts w:eastAsia="Times New Roman" w:cs="Menlo"/>
+          <w:color w:val="000000" w:themeColor="text1"/>
+          <w:sz w:val="22"/>
+          <w:szCs w:val="22"/>
         </w:rPr>
         <w:t>nullAdditionTest</w:t>
       </w:r>
       <w:proofErr w:type="spellEnd"/>
       <w:r>
         <w:rPr>
-          <w:rFonts w:ascii="Menlo" w:eastAsia="Times New Roman" w:hAnsi="Menlo" w:cs="Menlo"/>
-          <w:color w:val="000000"/>
-          <w:sz w:val="18"/>
-          <w:szCs w:val="18"/>
+          <w:rFonts w:eastAsia="Times New Roman" w:cs="Menlo"/>
+          <w:color w:val="000000" w:themeColor="text1"/>
+          <w:sz w:val="22"/>
+          <w:szCs w:val="22"/>
         </w:rPr>
         <w:t xml:space="preserve">: Tried to add a guitar into </w:t>
       </w:r>
       <w:proofErr w:type="spellStart"/>
       <w:r>
         <w:rPr>
-          <w:rFonts w:ascii="Menlo" w:eastAsia="Times New Roman" w:hAnsi="Menlo" w:cs="Menlo"/>
-          <w:color w:val="000000"/>
-          <w:sz w:val="18"/>
-          <w:szCs w:val="18"/>
+          <w:rFonts w:eastAsia="Times New Roman" w:cs="Menlo"/>
+          <w:color w:val="000000" w:themeColor="text1"/>
+          <w:sz w:val="22"/>
+          <w:szCs w:val="22"/>
         </w:rPr>
         <w:t>InventorySystem</w:t>
       </w:r>
       <w:proofErr w:type="spellEnd"/>
       <w:r>
         <w:rPr>
-          <w:rFonts w:ascii="Menlo" w:eastAsia="Times New Roman" w:hAnsi="Menlo" w:cs="Menlo"/>
-          <w:color w:val="000000"/>
-          <w:sz w:val="18"/>
-          <w:szCs w:val="18"/>
+          <w:rFonts w:eastAsia="Times New Roman" w:cs="Menlo"/>
+          <w:color w:val="000000" w:themeColor="text1"/>
+          <w:sz w:val="22"/>
+          <w:szCs w:val="22"/>
         </w:rPr>
         <w:t xml:space="preserve"> with null attributes involved in </w:t>
       </w:r>
       <w:proofErr w:type="spellStart"/>
       <w:r>
         <w:rPr>
-          <w:rFonts w:ascii="Menlo" w:eastAsia="Times New Roman" w:hAnsi="Menlo" w:cs="Menlo"/>
-          <w:color w:val="000000"/>
-          <w:sz w:val="18"/>
-          <w:szCs w:val="18"/>
+          <w:rFonts w:eastAsia="Times New Roman" w:cs="Menlo"/>
+          <w:color w:val="000000" w:themeColor="text1"/>
+          <w:sz w:val="22"/>
+          <w:szCs w:val="22"/>
         </w:rPr>
         <w:t>GuitarSpecifications</w:t>
       </w:r>
@@ -1671,29 +1660,29 @@
         <w:spacing w:line="270" w:lineRule="atLeast"/>
         <w:ind w:left="720"/>
         <w:rPr>
-          <w:rFonts w:ascii="Menlo" w:eastAsia="Times New Roman" w:hAnsi="Menlo" w:cs="Menlo"/>
-          <w:color w:val="000000"/>
-          <w:sz w:val="18"/>
-          <w:szCs w:val="18"/>
-        </w:rPr>
-      </w:pPr>
-      <w:proofErr w:type="spellStart"/>
-      <w:r>
-        <w:rPr>
-          <w:rFonts w:ascii="Menlo" w:eastAsia="Times New Roman" w:hAnsi="Menlo" w:cs="Menlo"/>
-          <w:color w:val="000000"/>
-          <w:sz w:val="18"/>
-          <w:szCs w:val="18"/>
+          <w:rFonts w:eastAsia="Times New Roman" w:cs="Menlo"/>
+          <w:color w:val="000000" w:themeColor="text1"/>
+          <w:sz w:val="22"/>
+          <w:szCs w:val="22"/>
+        </w:rPr>
+      </w:pPr>
+      <w:proofErr w:type="spellStart"/>
+      <w:r>
+        <w:rPr>
+          <w:rFonts w:eastAsia="Times New Roman" w:cs="Menlo"/>
+          <w:color w:val="000000" w:themeColor="text1"/>
+          <w:sz w:val="22"/>
+          <w:szCs w:val="22"/>
         </w:rPr>
         <w:t>modifyTest</w:t>
       </w:r>
       <w:proofErr w:type="spellEnd"/>
       <w:r>
         <w:rPr>
-          <w:rFonts w:ascii="Menlo" w:eastAsia="Times New Roman" w:hAnsi="Menlo" w:cs="Menlo"/>
-          <w:color w:val="000000"/>
-          <w:sz w:val="18"/>
-          <w:szCs w:val="18"/>
+          <w:rFonts w:eastAsia="Times New Roman" w:cs="Menlo"/>
+          <w:color w:val="000000" w:themeColor="text1"/>
+          <w:sz w:val="22"/>
+          <w:szCs w:val="22"/>
         </w:rPr>
         <w:t>: Modifying aspects of a guitar and making sure that the changes occur</w:t>
       </w:r>
@@ -1704,49 +1693,49 @@
         <w:spacing w:line="270" w:lineRule="atLeast"/>
         <w:ind w:left="720"/>
         <w:rPr>
-          <w:rFonts w:ascii="Menlo" w:eastAsia="Times New Roman" w:hAnsi="Menlo" w:cs="Menlo"/>
-          <w:color w:val="000000"/>
-          <w:sz w:val="18"/>
-          <w:szCs w:val="18"/>
-        </w:rPr>
-      </w:pPr>
-      <w:proofErr w:type="spellStart"/>
-      <w:r>
-        <w:rPr>
-          <w:rFonts w:ascii="Menlo" w:eastAsia="Times New Roman" w:hAnsi="Menlo" w:cs="Menlo"/>
-          <w:color w:val="000000"/>
-          <w:sz w:val="18"/>
-          <w:szCs w:val="18"/>
+          <w:rFonts w:eastAsia="Times New Roman" w:cs="Menlo"/>
+          <w:color w:val="000000" w:themeColor="text1"/>
+          <w:sz w:val="22"/>
+          <w:szCs w:val="22"/>
+        </w:rPr>
+      </w:pPr>
+      <w:proofErr w:type="spellStart"/>
+      <w:r>
+        <w:rPr>
+          <w:rFonts w:eastAsia="Times New Roman" w:cs="Menlo"/>
+          <w:color w:val="000000" w:themeColor="text1"/>
+          <w:sz w:val="22"/>
+          <w:szCs w:val="22"/>
         </w:rPr>
         <w:t>multipleItemSearchTest</w:t>
       </w:r>
       <w:proofErr w:type="spellEnd"/>
       <w:r>
         <w:rPr>
-          <w:rFonts w:ascii="Menlo" w:eastAsia="Times New Roman" w:hAnsi="Menlo" w:cs="Menlo"/>
-          <w:color w:val="000000"/>
-          <w:sz w:val="18"/>
-          <w:szCs w:val="18"/>
+          <w:rFonts w:eastAsia="Times New Roman" w:cs="Menlo"/>
+          <w:color w:val="000000" w:themeColor="text1"/>
+          <w:sz w:val="22"/>
+          <w:szCs w:val="22"/>
         </w:rPr>
         <w:t xml:space="preserve">: Inserted multiple different types of guitars into </w:t>
       </w:r>
       <w:proofErr w:type="spellStart"/>
       <w:r>
         <w:rPr>
-          <w:rFonts w:ascii="Menlo" w:eastAsia="Times New Roman" w:hAnsi="Menlo" w:cs="Menlo"/>
-          <w:color w:val="000000"/>
-          <w:sz w:val="18"/>
-          <w:szCs w:val="18"/>
+          <w:rFonts w:eastAsia="Times New Roman" w:cs="Menlo"/>
+          <w:color w:val="000000" w:themeColor="text1"/>
+          <w:sz w:val="22"/>
+          <w:szCs w:val="22"/>
         </w:rPr>
         <w:t>InventorySystem</w:t>
       </w:r>
       <w:proofErr w:type="spellEnd"/>
       <w:r>
         <w:rPr>
-          <w:rFonts w:ascii="Menlo" w:eastAsia="Times New Roman" w:hAnsi="Menlo" w:cs="Menlo"/>
-          <w:color w:val="000000"/>
-          <w:sz w:val="18"/>
-          <w:szCs w:val="18"/>
+          <w:rFonts w:eastAsia="Times New Roman" w:cs="Menlo"/>
+          <w:color w:val="000000" w:themeColor="text1"/>
+          <w:sz w:val="22"/>
+          <w:szCs w:val="22"/>
         </w:rPr>
         <w:t xml:space="preserve"> and searched on many of them to see how the search works</w:t>
       </w:r>
@@ -1757,29 +1746,29 @@
         <w:spacing w:line="270" w:lineRule="atLeast"/>
         <w:ind w:left="720"/>
         <w:rPr>
-          <w:rFonts w:ascii="Menlo" w:eastAsia="Times New Roman" w:hAnsi="Menlo" w:cs="Menlo"/>
-          <w:color w:val="000000"/>
-          <w:sz w:val="18"/>
-          <w:szCs w:val="18"/>
-        </w:rPr>
-      </w:pPr>
-      <w:proofErr w:type="spellStart"/>
-      <w:r>
-        <w:rPr>
-          <w:rFonts w:ascii="Menlo" w:eastAsia="Times New Roman" w:hAnsi="Menlo" w:cs="Menlo"/>
-          <w:color w:val="000000"/>
-          <w:sz w:val="18"/>
-          <w:szCs w:val="18"/>
+          <w:rFonts w:eastAsia="Times New Roman" w:cs="Menlo"/>
+          <w:color w:val="000000" w:themeColor="text1"/>
+          <w:sz w:val="22"/>
+          <w:szCs w:val="22"/>
+        </w:rPr>
+      </w:pPr>
+      <w:proofErr w:type="spellStart"/>
+      <w:r>
+        <w:rPr>
+          <w:rFonts w:eastAsia="Times New Roman" w:cs="Menlo"/>
+          <w:color w:val="000000" w:themeColor="text1"/>
+          <w:sz w:val="22"/>
+          <w:szCs w:val="22"/>
         </w:rPr>
         <w:t>negativePriceTest</w:t>
       </w:r>
       <w:proofErr w:type="spellEnd"/>
       <w:r>
         <w:rPr>
-          <w:rFonts w:ascii="Menlo" w:eastAsia="Times New Roman" w:hAnsi="Menlo" w:cs="Menlo"/>
-          <w:color w:val="000000"/>
-          <w:sz w:val="18"/>
-          <w:szCs w:val="18"/>
+          <w:rFonts w:eastAsia="Times New Roman" w:cs="Menlo"/>
+          <w:color w:val="000000" w:themeColor="text1"/>
+          <w:sz w:val="22"/>
+          <w:szCs w:val="22"/>
         </w:rPr>
         <w:t>: Attempted to add a negatively priced guitar into the system</w:t>
       </w:r>

</xml_diff>